<commit_message>
Add footer and references to blog
</commit_message>
<xml_diff>
--- a/22067813-DibbeshworAcharya/Blog.docx
+++ b/22067813-DibbeshworAcharya/Blog.docx
@@ -632,6 +632,266 @@
         </w:rPr>
         <w:t xml:space="preserve">In conclusion, technology is a boon for human population if we use it responsibly. Many people have found their purpose, their livelihood because of technology. It has caused harm to a few, but in contrast it has helped billions of people in various ways we may not have even imagined. </w:t>
       </w:r>
+    </w:p>
+    <w:p>
+      <w:pPr>
+        <w:rPr>
+          <w:lang w:val="en-US"/>
+        </w:rPr>
+      </w:pPr>
+    </w:p>
+    <w:p>
+      <w:pPr>
+        <w:rPr>
+          <w:lang w:val="en-US"/>
+        </w:rPr>
+      </w:pPr>
+      <w:r>
+        <w:rPr>
+          <w:lang w:val="en-US"/>
+        </w:rPr>
+        <w:br w:type="page"/>
+      </w:r>
+    </w:p>
+    <w:sdt>
+      <w:sdtPr>
+        <w:id w:val="-2097238166"/>
+        <w:docPartObj>
+          <w:docPartGallery w:val="Bibliographies"/>
+          <w:docPartUnique/>
+        </w:docPartObj>
+      </w:sdtPr>
+      <w:sdtEndPr>
+        <w:rPr>
+          <w:rFonts w:asciiTheme="minorHAnsi" w:eastAsiaTheme="minorHAnsi" w:hAnsiTheme="minorHAnsi" w:cstheme="minorBidi"/>
+          <w:color w:val="auto"/>
+          <w:sz w:val="22"/>
+          <w:szCs w:val="22"/>
+          <w:lang w:val="en-001"/>
+        </w:rPr>
+      </w:sdtEndPr>
+      <w:sdtContent>
+        <w:p>
+          <w:pPr>
+            <w:pStyle w:val="Heading1"/>
+          </w:pPr>
+          <w:r>
+            <w:t>References</w:t>
+          </w:r>
+        </w:p>
+        <w:sdt>
+          <w:sdtPr>
+            <w:id w:val="-573587230"/>
+            <w:bibliography/>
+          </w:sdtPr>
+          <w:sdtContent>
+            <w:p>
+              <w:pPr>
+                <w:pStyle w:val="Bibliography"/>
+                <w:rPr>
+                  <w:noProof/>
+                  <w:sz w:val="24"/>
+                  <w:szCs w:val="24"/>
+                  <w:lang w:val="en-US"/>
+                </w:rPr>
+              </w:pPr>
+              <w:r>
+                <w:fldChar w:fldCharType="begin"/>
+              </w:r>
+              <w:r>
+                <w:instrText xml:space="preserve"> BIBLIOGRAPHY </w:instrText>
+              </w:r>
+              <w:r>
+                <w:fldChar w:fldCharType="separate"/>
+              </w:r>
+              <w:r>
+                <w:rPr>
+                  <w:noProof/>
+                  <w:lang w:val="en-US"/>
+                </w:rPr>
+                <w:t xml:space="preserve">Britannica, 2022. </w:t>
+              </w:r>
+              <w:r>
+                <w:rPr>
+                  <w:i/>
+                  <w:iCs/>
+                  <w:noProof/>
+                  <w:lang w:val="en-US"/>
+                </w:rPr>
+                <w:t xml:space="preserve">Technology. </w:t>
+              </w:r>
+              <w:r>
+                <w:rPr>
+                  <w:noProof/>
+                  <w:lang w:val="en-US"/>
+                </w:rPr>
+                <w:t xml:space="preserve">[Online] </w:t>
+              </w:r>
+              <w:r>
+                <w:rPr>
+                  <w:noProof/>
+                  <w:lang w:val="en-US"/>
+                </w:rPr>
+                <w:br/>
+                <w:t xml:space="preserve">Available at: </w:t>
+              </w:r>
+              <w:r>
+                <w:rPr>
+                  <w:noProof/>
+                  <w:u w:val="single"/>
+                  <w:lang w:val="en-US"/>
+                </w:rPr>
+                <w:t>britannica.com</w:t>
+              </w:r>
+              <w:r>
+                <w:rPr>
+                  <w:noProof/>
+                  <w:lang w:val="en-US"/>
+                </w:rPr>
+                <w:br/>
+                <w:t>[Accessed 31 January 2023].</w:t>
+              </w:r>
+            </w:p>
+            <w:p>
+              <w:pPr>
+                <w:pStyle w:val="Bibliography"/>
+                <w:rPr>
+                  <w:noProof/>
+                  <w:lang w:val="en-US"/>
+                </w:rPr>
+              </w:pPr>
+              <w:r>
+                <w:rPr>
+                  <w:noProof/>
+                  <w:lang w:val="en-US"/>
+                </w:rPr>
+                <w:t xml:space="preserve">Penn State University, 2015. </w:t>
+              </w:r>
+              <w:r>
+                <w:rPr>
+                  <w:i/>
+                  <w:iCs/>
+                  <w:noProof/>
+                  <w:lang w:val="en-US"/>
+                </w:rPr>
+                <w:t xml:space="preserve">Science in Our World: Certainty and Controversy. </w:t>
+              </w:r>
+              <w:r>
+                <w:rPr>
+                  <w:noProof/>
+                  <w:lang w:val="en-US"/>
+                </w:rPr>
+                <w:t xml:space="preserve">[Online] </w:t>
+              </w:r>
+              <w:r>
+                <w:rPr>
+                  <w:noProof/>
+                  <w:lang w:val="en-US"/>
+                </w:rPr>
+                <w:br/>
+                <w:t xml:space="preserve">Available at: </w:t>
+              </w:r>
+              <w:r>
+                <w:rPr>
+                  <w:noProof/>
+                  <w:u w:val="single"/>
+                  <w:lang w:val="en-US"/>
+                </w:rPr>
+                <w:t>sites.psu.edu</w:t>
+              </w:r>
+              <w:r>
+                <w:rPr>
+                  <w:noProof/>
+                  <w:lang w:val="en-US"/>
+                </w:rPr>
+                <w:br/>
+                <w:t>[Accessed 31 January 2023].</w:t>
+              </w:r>
+            </w:p>
+            <w:p>
+              <w:pPr>
+                <w:pStyle w:val="Bibliography"/>
+                <w:rPr>
+                  <w:noProof/>
+                  <w:lang w:val="en-US"/>
+                </w:rPr>
+              </w:pPr>
+              <w:r>
+                <w:rPr>
+                  <w:noProof/>
+                  <w:lang w:val="en-US"/>
+                </w:rPr>
+                <w:t xml:space="preserve">Skolnikoff, E. B., 1993. </w:t>
+              </w:r>
+              <w:r>
+                <w:rPr>
+                  <w:i/>
+                  <w:iCs/>
+                  <w:noProof/>
+                  <w:lang w:val="en-US"/>
+                </w:rPr>
+                <w:t xml:space="preserve">The Elusive Transformation: Science, Technology, and the Evolution of International Politics. </w:t>
+              </w:r>
+              <w:r>
+                <w:rPr>
+                  <w:noProof/>
+                  <w:lang w:val="en-US"/>
+                </w:rPr>
+                <w:t>Princeton: Princeton University Press .</w:t>
+              </w:r>
+            </w:p>
+            <w:p>
+              <w:pPr>
+                <w:pStyle w:val="Bibliography"/>
+                <w:rPr>
+                  <w:noProof/>
+                  <w:lang w:val="en-US"/>
+                </w:rPr>
+              </w:pPr>
+              <w:r>
+                <w:rPr>
+                  <w:noProof/>
+                  <w:lang w:val="en-US"/>
+                </w:rPr>
+                <w:t xml:space="preserve">Weber, B. A., 2018. 50% of all cases of blindness. </w:t>
+              </w:r>
+              <w:r>
+                <w:rPr>
+                  <w:i/>
+                  <w:iCs/>
+                  <w:noProof/>
+                  <w:lang w:val="en-US"/>
+                </w:rPr>
+                <w:t xml:space="preserve">Surprising Science , </w:t>
+              </w:r>
+              <w:r>
+                <w:rPr>
+                  <w:noProof/>
+                  <w:lang w:val="en-US"/>
+                </w:rPr>
+                <w:t>p. 1.</w:t>
+              </w:r>
+            </w:p>
+            <w:p>
+              <w:r>
+                <w:rPr>
+                  <w:b/>
+                  <w:bCs/>
+                  <w:noProof/>
+                </w:rPr>
+                <w:fldChar w:fldCharType="end"/>
+              </w:r>
+            </w:p>
+          </w:sdtContent>
+        </w:sdt>
+      </w:sdtContent>
+    </w:sdt>
+    <w:p>
+      <w:pPr>
+        <w:rPr>
+          <w:lang w:val="en-US"/>
+        </w:rPr>
+      </w:pPr>
     </w:p>
     <w:p>
       <w:pPr>
@@ -1049,6 +1309,28 @@
     <w:name w:val="Normal"/>
     <w:qFormat/>
   </w:style>
+  <w:style w:type="paragraph" w:styleId="Heading1">
+    <w:name w:val="heading 1"/>
+    <w:basedOn w:val="Normal"/>
+    <w:next w:val="Normal"/>
+    <w:link w:val="Heading1Char"/>
+    <w:uiPriority w:val="9"/>
+    <w:qFormat/>
+    <w:rsid w:val="00BF4917"/>
+    <w:pPr>
+      <w:keepNext/>
+      <w:keepLines/>
+      <w:spacing w:before="240" w:after="0"/>
+      <w:outlineLvl w:val="0"/>
+    </w:pPr>
+    <w:rPr>
+      <w:rFonts w:asciiTheme="majorHAnsi" w:eastAsiaTheme="majorEastAsia" w:hAnsiTheme="majorHAnsi" w:cstheme="majorBidi"/>
+      <w:color w:val="2F5496" w:themeColor="accent1" w:themeShade="BF"/>
+      <w:sz w:val="32"/>
+      <w:szCs w:val="32"/>
+      <w:lang w:val="en-US"/>
+    </w:rPr>
+  </w:style>
   <w:style w:type="character" w:default="1" w:styleId="DefaultParagraphFont">
     <w:name w:val="Default Paragraph Font"/>
     <w:uiPriority w:val="1"/>
@@ -1087,6 +1369,28 @@
       <w:color w:val="0000FF"/>
       <w:u w:val="single"/>
     </w:rPr>
+  </w:style>
+  <w:style w:type="character" w:customStyle="1" w:styleId="Heading1Char">
+    <w:name w:val="Heading 1 Char"/>
+    <w:basedOn w:val="DefaultParagraphFont"/>
+    <w:link w:val="Heading1"/>
+    <w:uiPriority w:val="9"/>
+    <w:rsid w:val="00BF4917"/>
+    <w:rPr>
+      <w:rFonts w:asciiTheme="majorHAnsi" w:eastAsiaTheme="majorEastAsia" w:hAnsiTheme="majorHAnsi" w:cstheme="majorBidi"/>
+      <w:color w:val="2F5496" w:themeColor="accent1" w:themeShade="BF"/>
+      <w:sz w:val="32"/>
+      <w:szCs w:val="32"/>
+      <w:lang w:val="en-US"/>
+    </w:rPr>
+  </w:style>
+  <w:style w:type="paragraph" w:styleId="Bibliography">
+    <w:name w:val="Bibliography"/>
+    <w:basedOn w:val="Normal"/>
+    <w:next w:val="Normal"/>
+    <w:uiPriority w:val="37"/>
+    <w:unhideWhenUsed/>
+    <w:rsid w:val="00BF4917"/>
   </w:style>
 </w:styles>
 </file>

</xml_diff>